<commit_message>
dodany styl plan wi1
</commit_message>
<xml_diff>
--- a/Dokumentacja/przypadki_użycia_WBS.docx
+++ b/Dokumentacja/przypadki_użycia_WBS.docx
@@ -110,25 +110,7 @@
           <w:sz w:val="28"/>
           <w:szCs w:val="28"/>
         </w:rPr>
-        <w:t>Zastosowanie front-</w:t>
-      </w:r>
-      <w:proofErr w:type="spellStart"/>
-      <w:r>
-        <w:rPr>
-          <w:rFonts w:ascii="Times New Roman" w:hAnsi="Times New Roman" w:cs="Times New Roman"/>
-          <w:sz w:val="28"/>
-          <w:szCs w:val="28"/>
-        </w:rPr>
-        <w:t>controllera</w:t>
-      </w:r>
-      <w:proofErr w:type="spellEnd"/>
-      <w:r>
-        <w:rPr>
-          <w:rFonts w:ascii="Times New Roman" w:hAnsi="Times New Roman" w:cs="Times New Roman"/>
-          <w:sz w:val="28"/>
-          <w:szCs w:val="28"/>
-        </w:rPr>
-        <w:t>.</w:t>
+        <w:t>Zastosowanie front-controllera.</w:t>
       </w:r>
     </w:p>
     <w:p>
@@ -216,115 +198,7 @@
           <w:sz w:val="28"/>
           <w:szCs w:val="28"/>
         </w:rPr>
-        <w:t xml:space="preserve">Nie wolno używać: </w:t>
-      </w:r>
-      <w:proofErr w:type="spellStart"/>
-      <w:r>
-        <w:rPr>
-          <w:rFonts w:ascii="Times New Roman" w:hAnsi="Times New Roman" w:cs="Times New Roman"/>
-          <w:sz w:val="28"/>
-          <w:szCs w:val="28"/>
-        </w:rPr>
-        <w:t>Bootstrap</w:t>
-      </w:r>
-      <w:proofErr w:type="spellEnd"/>
-      <w:r>
-        <w:rPr>
-          <w:rFonts w:ascii="Times New Roman" w:hAnsi="Times New Roman" w:cs="Times New Roman"/>
-          <w:sz w:val="28"/>
-          <w:szCs w:val="28"/>
-        </w:rPr>
-        <w:t xml:space="preserve">, Foundation, </w:t>
-      </w:r>
-      <w:proofErr w:type="spellStart"/>
-      <w:r>
-        <w:rPr>
-          <w:rFonts w:ascii="Times New Roman" w:hAnsi="Times New Roman" w:cs="Times New Roman"/>
-          <w:sz w:val="28"/>
-          <w:szCs w:val="28"/>
-        </w:rPr>
-        <w:t>Tailwind</w:t>
-      </w:r>
-      <w:proofErr w:type="spellEnd"/>
-      <w:r>
-        <w:rPr>
-          <w:rFonts w:ascii="Times New Roman" w:hAnsi="Times New Roman" w:cs="Times New Roman"/>
-          <w:sz w:val="28"/>
-          <w:szCs w:val="28"/>
-        </w:rPr>
-        <w:t xml:space="preserve"> (i inne gotowe skórki); </w:t>
-      </w:r>
-      <w:proofErr w:type="spellStart"/>
-      <w:r>
-        <w:rPr>
-          <w:rFonts w:ascii="Times New Roman" w:hAnsi="Times New Roman" w:cs="Times New Roman"/>
-          <w:sz w:val="28"/>
-          <w:szCs w:val="28"/>
-        </w:rPr>
-        <w:t>jQuery</w:t>
-      </w:r>
-      <w:proofErr w:type="spellEnd"/>
-      <w:r>
-        <w:rPr>
-          <w:rFonts w:ascii="Times New Roman" w:hAnsi="Times New Roman" w:cs="Times New Roman"/>
-          <w:sz w:val="28"/>
-          <w:szCs w:val="28"/>
-        </w:rPr>
-        <w:t xml:space="preserve">, </w:t>
-      </w:r>
-      <w:proofErr w:type="spellStart"/>
-      <w:r>
-        <w:rPr>
-          <w:rFonts w:ascii="Times New Roman" w:hAnsi="Times New Roman" w:cs="Times New Roman"/>
-          <w:sz w:val="28"/>
-          <w:szCs w:val="28"/>
-        </w:rPr>
-        <w:t>Angular</w:t>
-      </w:r>
-      <w:proofErr w:type="spellEnd"/>
-      <w:r>
-        <w:rPr>
-          <w:rFonts w:ascii="Times New Roman" w:hAnsi="Times New Roman" w:cs="Times New Roman"/>
-          <w:sz w:val="28"/>
-          <w:szCs w:val="28"/>
-        </w:rPr>
-        <w:t xml:space="preserve">, Vue (i inne </w:t>
-      </w:r>
-      <w:proofErr w:type="spellStart"/>
-      <w:r>
-        <w:rPr>
-          <w:rFonts w:ascii="Times New Roman" w:hAnsi="Times New Roman" w:cs="Times New Roman"/>
-          <w:sz w:val="28"/>
-          <w:szCs w:val="28"/>
-        </w:rPr>
-        <w:t>frameworki</w:t>
-      </w:r>
-      <w:proofErr w:type="spellEnd"/>
-      <w:r>
-        <w:rPr>
-          <w:rFonts w:ascii="Times New Roman" w:hAnsi="Times New Roman" w:cs="Times New Roman"/>
-          <w:sz w:val="28"/>
-          <w:szCs w:val="28"/>
-        </w:rPr>
-        <w:t xml:space="preserve"> JS); </w:t>
-      </w:r>
-      <w:proofErr w:type="spellStart"/>
-      <w:r>
-        <w:rPr>
-          <w:rFonts w:ascii="Times New Roman" w:hAnsi="Times New Roman" w:cs="Times New Roman"/>
-          <w:sz w:val="28"/>
-          <w:szCs w:val="28"/>
-        </w:rPr>
-        <w:t>Twig</w:t>
-      </w:r>
-      <w:proofErr w:type="spellEnd"/>
-      <w:r>
-        <w:rPr>
-          <w:rFonts w:ascii="Times New Roman" w:hAnsi="Times New Roman" w:cs="Times New Roman"/>
-          <w:sz w:val="28"/>
-          <w:szCs w:val="28"/>
-        </w:rPr>
-        <w:t>, Blade, Smarty (i inne nakładki szablonowe na PHP)</w:t>
+        <w:t>Nie wolno używać: Bootstrap, Foundation, Tailwind (i inne gotowe skórki); jQuery, Angular, Vue (i inne frameworki JS); Twig, Blade, Smarty (i inne nakładki szablonowe na PHP)</w:t>
       </w:r>
     </w:p>
     <w:p>
@@ -368,68 +242,8 @@
           <w:sz w:val="28"/>
           <w:szCs w:val="28"/>
         </w:rPr>
-        <w:t xml:space="preserve">Wykorzystanie </w:t>
-      </w:r>
-      <w:proofErr w:type="spellStart"/>
-      <w:r>
-        <w:rPr>
-          <w:rFonts w:ascii="Times New Roman" w:hAnsi="Times New Roman" w:cs="Times New Roman"/>
-          <w:sz w:val="28"/>
-          <w:szCs w:val="28"/>
-        </w:rPr>
-        <w:t>Leaflet</w:t>
-      </w:r>
-      <w:proofErr w:type="spellEnd"/>
-      <w:r>
-        <w:rPr>
-          <w:rFonts w:ascii="Times New Roman" w:hAnsi="Times New Roman" w:cs="Times New Roman"/>
-          <w:sz w:val="28"/>
-          <w:szCs w:val="28"/>
-        </w:rPr>
-        <w:t xml:space="preserve"> to utworzenia map umiejscowienia budynków wydziału informatyki</w:t>
-      </w:r>
-    </w:p>
-    <w:p>
-      <w:pPr>
-        <w:pStyle w:val="Akapitzlist"/>
-        <w:numPr>
-          <w:ilvl w:val="0"/>
-          <w:numId w:val="5"/>
-        </w:numPr>
-        <w:rPr>
-          <w:rFonts w:ascii="Times New Roman" w:hAnsi="Times New Roman" w:cs="Times New Roman"/>
-          <w:sz w:val="28"/>
-          <w:szCs w:val="28"/>
-        </w:rPr>
-      </w:pPr>
-      <w:r>
-        <w:rPr>
-          <w:rFonts w:ascii="Times New Roman" w:hAnsi="Times New Roman" w:cs="Times New Roman"/>
-          <w:sz w:val="28"/>
-          <w:szCs w:val="28"/>
-        </w:rPr>
-        <w:t xml:space="preserve"> Plan pobierany poprzez API </w:t>
-      </w:r>
-      <w:hyperlink r:id="rId5" w:history="1">
-        <w:r>
-          <w:rPr>
-            <w:rStyle w:val="Hipercze"/>
-            <w:rFonts w:ascii="Times New Roman" w:hAnsi="Times New Roman" w:cs="Times New Roman"/>
-            <w:sz w:val="28"/>
-            <w:szCs w:val="28"/>
-          </w:rPr>
-          <w:t>https://plan.zut.edu.pl/</w:t>
-        </w:r>
-      </w:hyperlink>
-    </w:p>
-    <w:p>
-      <w:pPr>
-        <w:rPr>
-          <w:rFonts w:ascii="Times New Roman" w:hAnsi="Times New Roman" w:cs="Times New Roman"/>
-          <w:sz w:val="28"/>
-          <w:szCs w:val="28"/>
-        </w:rPr>
-      </w:pPr>
+        <w:t>Wykorzystanie Leaflet to utworzenia map umiejscowienia budynków wydziału informatyki</w:t>
+      </w:r>
     </w:p>
     <w:p>
       <w:pPr>
@@ -539,29 +353,7 @@
           <w:sz w:val="28"/>
           <w:szCs w:val="28"/>
         </w:rPr>
-        <w:t>Tytuł: Poprawne logowanie się do aplikacji ¿</w:t>
-      </w:r>
-      <w:proofErr w:type="spellStart"/>
-      <w:r>
-        <w:rPr>
-          <w:rFonts w:ascii="Times New Roman" w:hAnsi="Times New Roman" w:cs="Times New Roman"/>
-          <w:b/>
-          <w:bCs/>
-          <w:sz w:val="28"/>
-          <w:szCs w:val="28"/>
-        </w:rPr>
-        <w:t>Donde</w:t>
-      </w:r>
-      <w:proofErr w:type="spellEnd"/>
-      <w:r>
-        <w:rPr>
-          <w:rFonts w:ascii="Times New Roman" w:hAnsi="Times New Roman" w:cs="Times New Roman"/>
-          <w:b/>
-          <w:bCs/>
-          <w:sz w:val="28"/>
-          <w:szCs w:val="28"/>
-        </w:rPr>
-        <w:t>?.</w:t>
+        <w:t>Tytuł: Poprawne logowanie się do aplikacji ¿Donde?.</w:t>
       </w:r>
     </w:p>
     <w:p>
@@ -661,25 +453,7 @@
           <w:sz w:val="28"/>
           <w:szCs w:val="28"/>
         </w:rPr>
-        <w:t xml:space="preserve">Znajdowanie się na stronie </w:t>
-      </w:r>
-      <w:proofErr w:type="spellStart"/>
-      <w:r>
-        <w:rPr>
-          <w:rFonts w:ascii="Times New Roman" w:hAnsi="Times New Roman" w:cs="Times New Roman"/>
-          <w:sz w:val="28"/>
-          <w:szCs w:val="28"/>
-        </w:rPr>
-        <w:t>logForm</w:t>
-      </w:r>
-      <w:proofErr w:type="spellEnd"/>
-      <w:r>
-        <w:rPr>
-          <w:rFonts w:ascii="Times New Roman" w:hAnsi="Times New Roman" w:cs="Times New Roman"/>
-          <w:sz w:val="28"/>
-          <w:szCs w:val="28"/>
-        </w:rPr>
-        <w:t>.</w:t>
+        <w:t>Znajdowanie się na stronie logForm.</w:t>
       </w:r>
     </w:p>
     <w:p>
@@ -761,53 +535,53 @@
           <w:sz w:val="28"/>
           <w:szCs w:val="28"/>
         </w:rPr>
+        <w:t>2. Podanie istniejącego hasła: „admin1”</w:t>
+      </w:r>
+    </w:p>
+    <w:p>
+      <w:pPr>
+        <w:pStyle w:val="Akapitzlist"/>
+        <w:rPr>
+          <w:rFonts w:ascii="Times New Roman" w:hAnsi="Times New Roman" w:cs="Times New Roman"/>
+          <w:sz w:val="28"/>
+          <w:szCs w:val="28"/>
+        </w:rPr>
+      </w:pPr>
+      <w:r>
+        <w:rPr>
+          <w:rFonts w:ascii="Times New Roman" w:hAnsi="Times New Roman" w:cs="Times New Roman"/>
+          <w:sz w:val="28"/>
+          <w:szCs w:val="28"/>
+        </w:rPr>
+        <w:t>3. Naciśnięcie przycisku zaloguj.</w:t>
+      </w:r>
+    </w:p>
+    <w:p>
+      <w:pPr>
+        <w:pStyle w:val="Akapitzlist"/>
+        <w:rPr>
+          <w:rFonts w:ascii="Times New Roman" w:hAnsi="Times New Roman" w:cs="Times New Roman"/>
+          <w:sz w:val="28"/>
+          <w:szCs w:val="28"/>
+        </w:rPr>
+      </w:pPr>
+    </w:p>
+    <w:p>
+      <w:pPr>
+        <w:pStyle w:val="Akapitzlist"/>
+        <w:rPr>
+          <w:rFonts w:ascii="Times New Roman" w:hAnsi="Times New Roman" w:cs="Times New Roman"/>
+          <w:sz w:val="28"/>
+          <w:szCs w:val="28"/>
+        </w:rPr>
+      </w:pPr>
+      <w:r>
+        <w:rPr>
+          <w:rFonts w:ascii="Times New Roman" w:hAnsi="Times New Roman" w:cs="Times New Roman"/>
+          <w:sz w:val="28"/>
+          <w:szCs w:val="28"/>
+        </w:rPr>
         <w:lastRenderedPageBreak/>
-        <w:t>2. Podanie istniejącego hasła: „admin1”</w:t>
-      </w:r>
-    </w:p>
-    <w:p>
-      <w:pPr>
-        <w:pStyle w:val="Akapitzlist"/>
-        <w:rPr>
-          <w:rFonts w:ascii="Times New Roman" w:hAnsi="Times New Roman" w:cs="Times New Roman"/>
-          <w:sz w:val="28"/>
-          <w:szCs w:val="28"/>
-        </w:rPr>
-      </w:pPr>
-      <w:r>
-        <w:rPr>
-          <w:rFonts w:ascii="Times New Roman" w:hAnsi="Times New Roman" w:cs="Times New Roman"/>
-          <w:sz w:val="28"/>
-          <w:szCs w:val="28"/>
-        </w:rPr>
-        <w:t>3. Naciśnięcie przycisku zaloguj.</w:t>
-      </w:r>
-    </w:p>
-    <w:p>
-      <w:pPr>
-        <w:pStyle w:val="Akapitzlist"/>
-        <w:rPr>
-          <w:rFonts w:ascii="Times New Roman" w:hAnsi="Times New Roman" w:cs="Times New Roman"/>
-          <w:sz w:val="28"/>
-          <w:szCs w:val="28"/>
-        </w:rPr>
-      </w:pPr>
-    </w:p>
-    <w:p>
-      <w:pPr>
-        <w:pStyle w:val="Akapitzlist"/>
-        <w:rPr>
-          <w:rFonts w:ascii="Times New Roman" w:hAnsi="Times New Roman" w:cs="Times New Roman"/>
-          <w:sz w:val="28"/>
-          <w:szCs w:val="28"/>
-        </w:rPr>
-      </w:pPr>
-      <w:r>
-        <w:rPr>
-          <w:rFonts w:ascii="Times New Roman" w:hAnsi="Times New Roman" w:cs="Times New Roman"/>
-          <w:sz w:val="28"/>
-          <w:szCs w:val="28"/>
-        </w:rPr>
         <w:t xml:space="preserve">Oczekiwany rezultat: </w:t>
       </w:r>
     </w:p>
@@ -924,29 +698,7 @@
           <w:sz w:val="28"/>
           <w:szCs w:val="28"/>
         </w:rPr>
-        <w:t>Tytuł: Logowanie się do aplikacji ¿</w:t>
-      </w:r>
-      <w:proofErr w:type="spellStart"/>
-      <w:r>
-        <w:rPr>
-          <w:rFonts w:ascii="Times New Roman" w:hAnsi="Times New Roman" w:cs="Times New Roman"/>
-          <w:b/>
-          <w:bCs/>
-          <w:sz w:val="28"/>
-          <w:szCs w:val="28"/>
-        </w:rPr>
-        <w:t>Donde</w:t>
-      </w:r>
-      <w:proofErr w:type="spellEnd"/>
-      <w:r>
-        <w:rPr>
-          <w:rFonts w:ascii="Times New Roman" w:hAnsi="Times New Roman" w:cs="Times New Roman"/>
-          <w:b/>
-          <w:bCs/>
-          <w:sz w:val="28"/>
-          <w:szCs w:val="28"/>
-        </w:rPr>
-        <w:t>? z niepowodzeniem.</w:t>
+        <w:t>Tytuł: Logowanie się do aplikacji ¿Donde? z niepowodzeniem.</w:t>
       </w:r>
     </w:p>
     <w:p>
@@ -1046,25 +798,7 @@
           <w:sz w:val="28"/>
           <w:szCs w:val="28"/>
         </w:rPr>
-        <w:t xml:space="preserve">Znajdowanie się na stronie </w:t>
-      </w:r>
-      <w:proofErr w:type="spellStart"/>
-      <w:r>
-        <w:rPr>
-          <w:rFonts w:ascii="Times New Roman" w:hAnsi="Times New Roman" w:cs="Times New Roman"/>
-          <w:sz w:val="28"/>
-          <w:szCs w:val="28"/>
-        </w:rPr>
-        <w:t>logForm</w:t>
-      </w:r>
-      <w:proofErr w:type="spellEnd"/>
-      <w:r>
-        <w:rPr>
-          <w:rFonts w:ascii="Times New Roman" w:hAnsi="Times New Roman" w:cs="Times New Roman"/>
-          <w:sz w:val="28"/>
-          <w:szCs w:val="28"/>
-        </w:rPr>
-        <w:t>.</w:t>
+        <w:t>Znajdowanie się na stronie logForm.</w:t>
       </w:r>
     </w:p>
     <w:p>
@@ -1318,29 +1052,7 @@
           <w:sz w:val="28"/>
           <w:szCs w:val="28"/>
         </w:rPr>
-        <w:t>Tytuł: Dodawanie pracownika do bazy danych aplikacji ¿</w:t>
-      </w:r>
-      <w:proofErr w:type="spellStart"/>
-      <w:r>
-        <w:rPr>
-          <w:rFonts w:ascii="Times New Roman" w:hAnsi="Times New Roman" w:cs="Times New Roman"/>
-          <w:b/>
-          <w:bCs/>
-          <w:sz w:val="28"/>
-          <w:szCs w:val="28"/>
-        </w:rPr>
-        <w:t>Donde</w:t>
-      </w:r>
-      <w:proofErr w:type="spellEnd"/>
-      <w:r>
-        <w:rPr>
-          <w:rFonts w:ascii="Times New Roman" w:hAnsi="Times New Roman" w:cs="Times New Roman"/>
-          <w:b/>
-          <w:bCs/>
-          <w:sz w:val="28"/>
-          <w:szCs w:val="28"/>
-        </w:rPr>
-        <w:t>?.</w:t>
+        <w:t>Tytuł: Dodawanie pracownika do bazy danych aplikacji ¿Donde?.</w:t>
       </w:r>
     </w:p>
     <w:p>
@@ -1440,7 +1152,6 @@
           <w:sz w:val="28"/>
           <w:szCs w:val="28"/>
         </w:rPr>
-        <w:lastRenderedPageBreak/>
         <w:t>Użytkownik (administrator) musi znajdować się na stronie do dodawania użytkowników do bazy danych.</w:t>
       </w:r>
     </w:p>
@@ -1713,29 +1424,7 @@
           <w:sz w:val="28"/>
           <w:szCs w:val="28"/>
         </w:rPr>
-        <w:t>Tytuł: Dodawanie pracownika do bazy danych aplikacji ¿</w:t>
-      </w:r>
-      <w:proofErr w:type="spellStart"/>
-      <w:r>
-        <w:rPr>
-          <w:rFonts w:ascii="Times New Roman" w:hAnsi="Times New Roman" w:cs="Times New Roman"/>
-          <w:b/>
-          <w:bCs/>
-          <w:sz w:val="28"/>
-          <w:szCs w:val="28"/>
-        </w:rPr>
-        <w:t>Donde</w:t>
-      </w:r>
-      <w:proofErr w:type="spellEnd"/>
-      <w:r>
-        <w:rPr>
-          <w:rFonts w:ascii="Times New Roman" w:hAnsi="Times New Roman" w:cs="Times New Roman"/>
-          <w:b/>
-          <w:bCs/>
-          <w:sz w:val="28"/>
-          <w:szCs w:val="28"/>
-        </w:rPr>
-        <w:t>? z niepowodzeniem.</w:t>
+        <w:t>Tytuł: Dodawanie pracownika do bazy danych aplikacji ¿Donde? z niepowodzeniem.</w:t>
       </w:r>
     </w:p>
     <w:p>
@@ -2035,7 +1724,6 @@
           <w:sz w:val="28"/>
           <w:szCs w:val="28"/>
         </w:rPr>
-        <w:lastRenderedPageBreak/>
         <w:t>Pracownik nie zostanie dodany do bazy danych aplikacji.</w:t>
       </w:r>
     </w:p>
@@ -2098,29 +1786,8 @@
           <w:sz w:val="28"/>
           <w:szCs w:val="28"/>
         </w:rPr>
-        <w:t>Tytuł: Usuwanie pracownika z bazy danych aplikacji ¿</w:t>
-      </w:r>
-      <w:proofErr w:type="spellStart"/>
-      <w:r>
-        <w:rPr>
-          <w:rFonts w:ascii="Times New Roman" w:hAnsi="Times New Roman" w:cs="Times New Roman"/>
-          <w:b/>
-          <w:bCs/>
-          <w:sz w:val="28"/>
-          <w:szCs w:val="28"/>
-        </w:rPr>
-        <w:t>Donde</w:t>
-      </w:r>
-      <w:proofErr w:type="spellEnd"/>
-      <w:r>
-        <w:rPr>
-          <w:rFonts w:ascii="Times New Roman" w:hAnsi="Times New Roman" w:cs="Times New Roman"/>
-          <w:b/>
-          <w:bCs/>
-          <w:sz w:val="28"/>
-          <w:szCs w:val="28"/>
-        </w:rPr>
-        <w:t>?.</w:t>
+        <w:lastRenderedPageBreak/>
+        <w:t>Tytuł: Usuwanie pracownika z bazy danych aplikacji ¿Donde?.</w:t>
       </w:r>
     </w:p>
     <w:p>
@@ -2484,29 +2151,7 @@
           <w:sz w:val="28"/>
           <w:szCs w:val="28"/>
         </w:rPr>
-        <w:t>Tytuł: Wyszukiwanie pracowników w aplikacji ¿</w:t>
-      </w:r>
-      <w:proofErr w:type="spellStart"/>
-      <w:r>
-        <w:rPr>
-          <w:rFonts w:ascii="Times New Roman" w:hAnsi="Times New Roman" w:cs="Times New Roman"/>
-          <w:b/>
-          <w:bCs/>
-          <w:sz w:val="28"/>
-          <w:szCs w:val="28"/>
-        </w:rPr>
-        <w:t>Donde</w:t>
-      </w:r>
-      <w:proofErr w:type="spellEnd"/>
-      <w:r>
-        <w:rPr>
-          <w:rFonts w:ascii="Times New Roman" w:hAnsi="Times New Roman" w:cs="Times New Roman"/>
-          <w:b/>
-          <w:bCs/>
-          <w:sz w:val="28"/>
-          <w:szCs w:val="28"/>
-        </w:rPr>
-        <w:t>?.</w:t>
+        <w:t>Tytuł: Wyszukiwanie pracowników w aplikacji ¿Donde?.</w:t>
       </w:r>
     </w:p>
     <w:p>
@@ -2688,7 +2333,6 @@
           <w:sz w:val="28"/>
           <w:szCs w:val="28"/>
         </w:rPr>
-        <w:lastRenderedPageBreak/>
         <w:t>1. Poprawne wpisanie danych (imię, nazwisko) pracownika.</w:t>
       </w:r>
     </w:p>
@@ -2917,29 +2561,7 @@
           <w:sz w:val="28"/>
           <w:szCs w:val="28"/>
         </w:rPr>
-        <w:t>Tytuł: Wyszukiwanie pracowników w aplikacji ¿</w:t>
-      </w:r>
-      <w:proofErr w:type="spellStart"/>
-      <w:r>
-        <w:rPr>
-          <w:rFonts w:ascii="Times New Roman" w:hAnsi="Times New Roman" w:cs="Times New Roman"/>
-          <w:b/>
-          <w:bCs/>
-          <w:sz w:val="28"/>
-          <w:szCs w:val="28"/>
-        </w:rPr>
-        <w:t>Donde</w:t>
-      </w:r>
-      <w:proofErr w:type="spellEnd"/>
-      <w:r>
-        <w:rPr>
-          <w:rFonts w:ascii="Times New Roman" w:hAnsi="Times New Roman" w:cs="Times New Roman"/>
-          <w:b/>
-          <w:bCs/>
-          <w:sz w:val="28"/>
-          <w:szCs w:val="28"/>
-        </w:rPr>
-        <w:t>? z niepowodzeniem.</w:t>
+        <w:t>Tytuł: Wyszukiwanie pracowników w aplikacji ¿Donde? z niepowodzeniem.</w:t>
       </w:r>
     </w:p>
     <w:p>
@@ -3313,6 +2935,7 @@
           <w:sz w:val="28"/>
           <w:szCs w:val="28"/>
         </w:rPr>
+        <w:lastRenderedPageBreak/>
         <w:drawing>
           <wp:inline distT="0" distB="0" distL="0" distR="0" wp14:anchorId="0F280259" wp14:editId="4EE8BC3B">
             <wp:extent cx="5755640" cy="4044950"/>
@@ -3331,7 +2954,7 @@
                     </pic:cNvPicPr>
                   </pic:nvPicPr>
                   <pic:blipFill>
-                    <a:blip r:embed="rId6" cstate="print">
+                    <a:blip r:embed="rId5" cstate="print">
                       <a:extLst>
                         <a:ext uri="{28A0092B-C50C-407E-A947-70E740481C1C}">
                           <a14:useLocalDpi xmlns:a14="http://schemas.microsoft.com/office/drawing/2010/main" val="0"/>

</xml_diff>